<commit_message>
Update Programming Interesting Links.docx
</commit_message>
<xml_diff>
--- a/Programming Interesting Links.docx
+++ b/Programming Interesting Links.docx
@@ -157,15 +157,102 @@
           <w:rFonts w:asciiTheme="majorHAnsi" w:hAnsiTheme="majorHAnsi" w:cstheme="majorHAnsi"/>
           <w:lang w:val="en-US"/>
         </w:rPr>
-        <w:t xml:space="preserve"> set to false</w:t>
+        <w:t xml:space="preserve"> set to false.</w:t>
       </w:r>
+    </w:p>
+    <w:p>
+      <w:pPr>
+        <w:rPr>
+          <w:rFonts w:asciiTheme="majorHAnsi" w:hAnsiTheme="majorHAnsi" w:cstheme="majorHAnsi"/>
+          <w:lang w:val="en-US"/>
+        </w:rPr>
+      </w:pPr>
+    </w:p>
+    <w:p>
+      <w:pPr>
+        <w:pStyle w:val="Prrafodelista"/>
+        <w:numPr>
+          <w:ilvl w:val="0"/>
+          <w:numId w:val="2"/>
+        </w:numPr>
+        <w:rPr>
+          <w:rFonts w:asciiTheme="majorHAnsi" w:hAnsiTheme="majorHAnsi" w:cstheme="majorHAnsi"/>
+          <w:lang w:val="en-US"/>
+        </w:rPr>
+      </w:pPr>
       <w:r>
         <w:rPr>
           <w:rFonts w:asciiTheme="majorHAnsi" w:hAnsiTheme="majorHAnsi" w:cstheme="majorHAnsi"/>
           <w:lang w:val="en-US"/>
         </w:rPr>
-        <w:t>.</w:t>
+        <w:t xml:space="preserve">First Phaser Game: </w:t>
       </w:r>
+      <w:hyperlink r:id="rId7" w:history="1">
+        <w:r>
+          <w:rPr>
+            <w:rStyle w:val="Hipervnculo"/>
+            <w:rFonts w:asciiTheme="majorHAnsi" w:hAnsiTheme="majorHAnsi" w:cstheme="majorHAnsi"/>
+            <w:lang w:val="en-US"/>
+          </w:rPr>
+          <w:t>https://phaser.io/tutorials/making-your-first-phaser-3-game-spanish/index</w:t>
+        </w:r>
+      </w:hyperlink>
+    </w:p>
+    <w:p>
+      <w:pPr>
+        <w:pStyle w:val="Prrafodelista"/>
+        <w:rPr>
+          <w:rFonts w:asciiTheme="majorHAnsi" w:hAnsiTheme="majorHAnsi" w:cstheme="majorHAnsi"/>
+          <w:lang w:val="en-US"/>
+        </w:rPr>
+      </w:pPr>
+    </w:p>
+    <w:p>
+      <w:pPr>
+        <w:pStyle w:val="Prrafodelista"/>
+        <w:numPr>
+          <w:ilvl w:val="0"/>
+          <w:numId w:val="2"/>
+        </w:numPr>
+        <w:rPr>
+          <w:rFonts w:asciiTheme="majorHAnsi" w:hAnsiTheme="majorHAnsi" w:cstheme="majorHAnsi"/>
+          <w:lang w:val="en-US"/>
+        </w:rPr>
+      </w:pPr>
+      <w:r>
+        <w:rPr>
+          <w:rFonts w:asciiTheme="majorHAnsi" w:hAnsiTheme="majorHAnsi" w:cstheme="majorHAnsi"/>
+          <w:lang w:val="en-US"/>
+        </w:rPr>
+        <w:t xml:space="preserve">UI design: </w:t>
+      </w:r>
+      <w:hyperlink r:id="rId8" w:history="1">
+        <w:r>
+          <w:rPr>
+            <w:rStyle w:val="Hipervnculo"/>
+            <w:rFonts w:asciiTheme="majorHAnsi" w:hAnsiTheme="majorHAnsi" w:cstheme="majorHAnsi"/>
+            <w:lang w:val="en-US"/>
+          </w:rPr>
+          <w:t>https://www.youtube.com/results?search_query=how+to+make+control+UI+for+mobile+and+pc+on+phaser</w:t>
+        </w:r>
+      </w:hyperlink>
+    </w:p>
+    <w:p>
+      <w:pPr>
+        <w:pStyle w:val="Prrafodelista"/>
+        <w:rPr>
+          <w:rFonts w:asciiTheme="majorHAnsi" w:hAnsiTheme="majorHAnsi" w:cstheme="majorHAnsi"/>
+          <w:lang w:val="en-US"/>
+        </w:rPr>
+      </w:pPr>
+    </w:p>
+    <w:p>
+      <w:pPr>
+        <w:rPr>
+          <w:rFonts w:asciiTheme="majorHAnsi" w:hAnsiTheme="majorHAnsi" w:cstheme="majorHAnsi"/>
+          <w:lang w:val="en-US"/>
+        </w:rPr>
+      </w:pPr>
     </w:p>
     <w:sectPr>
       <w:pgSz w:w="11906" w:h="16838"/>

</xml_diff>